<commit_message>
Add All Function Testing For Helpers Function
</commit_message>
<xml_diff>
--- a/document.docx
+++ b/document.docx
@@ -9,6 +9,8 @@
           <w:rtl/>
         </w:rPr>
       </w:pPr>
+      <w:bookmarkStart w:id="0" w:name="_GoBack"/>
+      <w:bookmarkEnd w:id="0"/>
       <w:r>
         <w:rPr>
           <w:b/>
@@ -31,7 +33,6 @@
     <w:p>
       <w:pPr>
         <w:rPr>
-          <w:rFonts w:hint="cs"/>
           <w:noProof/>
           <w:sz w:val="28"/>
           <w:szCs w:val="28"/>
@@ -108,7 +109,6 @@
     <w:p>
       <w:pPr>
         <w:rPr>
-          <w:rFonts w:hint="cs"/>
           <w:noProof/>
           <w:sz w:val="28"/>
           <w:szCs w:val="28"/>
@@ -219,7 +219,6 @@
     <w:p>
       <w:pPr>
         <w:rPr>
-          <w:rFonts w:hint="cs"/>
           <w:noProof/>
           <w:sz w:val="28"/>
           <w:szCs w:val="28"/>
@@ -258,7 +257,6 @@
     <w:p>
       <w:pPr>
         <w:rPr>
-          <w:rFonts w:hint="cs"/>
           <w:noProof/>
           <w:sz w:val="28"/>
           <w:szCs w:val="28"/>
@@ -319,7 +317,6 @@
     <w:p>
       <w:pPr>
         <w:rPr>
-          <w:rFonts w:hint="cs"/>
           <w:sz w:val="28"/>
           <w:szCs w:val="28"/>
           <w:rtl/>
@@ -359,7 +356,6 @@
     <w:p>
       <w:pPr>
         <w:rPr>
-          <w:rFonts w:hint="cs"/>
           <w:sz w:val="28"/>
           <w:szCs w:val="28"/>
           <w:rtl/>
@@ -420,7 +416,6 @@
     <w:p>
       <w:pPr>
         <w:rPr>
-          <w:rFonts w:hint="cs"/>
           <w:sz w:val="28"/>
           <w:szCs w:val="28"/>
           <w:rtl/>
@@ -484,7 +479,6 @@
     <w:p>
       <w:pPr>
         <w:rPr>
-          <w:rFonts w:hint="cs"/>
           <w:sz w:val="28"/>
           <w:szCs w:val="28"/>
           <w:rtl/>
@@ -619,29 +613,26 @@
     <w:p>
       <w:pPr>
         <w:rPr>
-          <w:rFonts w:hint="cs"/>
-          <w:sz w:val="28"/>
-          <w:szCs w:val="28"/>
-          <w:rtl/>
-          <w:lang w:bidi="ar-SY"/>
-        </w:rPr>
-      </w:pPr>
-    </w:p>
-    <w:p>
-      <w:pPr>
-        <w:rPr>
-          <w:rFonts w:hint="cs"/>
-          <w:sz w:val="28"/>
-          <w:szCs w:val="28"/>
-          <w:rtl/>
-          <w:lang w:bidi="ar-SY"/>
-        </w:rPr>
-      </w:pPr>
-    </w:p>
-    <w:p>
-      <w:pPr>
-        <w:rPr>
-          <w:rFonts w:hint="cs"/>
+          <w:sz w:val="28"/>
+          <w:szCs w:val="28"/>
+          <w:rtl/>
+          <w:lang w:bidi="ar-SY"/>
+        </w:rPr>
+      </w:pPr>
+    </w:p>
+    <w:p>
+      <w:pPr>
+        <w:rPr>
+          <w:sz w:val="28"/>
+          <w:szCs w:val="28"/>
+          <w:rtl/>
+          <w:lang w:bidi="ar-SY"/>
+        </w:rPr>
+      </w:pPr>
+    </w:p>
+    <w:p>
+      <w:pPr>
+        <w:rPr>
           <w:sz w:val="28"/>
           <w:szCs w:val="28"/>
           <w:rtl/>
@@ -681,7 +672,6 @@
     <w:p>
       <w:pPr>
         <w:rPr>
-          <w:rFonts w:hint="cs"/>
           <w:sz w:val="28"/>
           <w:szCs w:val="28"/>
           <w:rtl/>
@@ -742,7 +732,6 @@
     <w:p>
       <w:pPr>
         <w:rPr>
-          <w:rFonts w:hint="cs"/>
           <w:sz w:val="28"/>
           <w:szCs w:val="28"/>
           <w:rtl/>
@@ -873,7 +862,6 @@
     <w:p>
       <w:pPr>
         <w:rPr>
-          <w:rFonts w:hint="cs"/>
           <w:sz w:val="28"/>
           <w:szCs w:val="28"/>
           <w:rtl/>
@@ -938,7 +926,6 @@
     <w:p>
       <w:pPr>
         <w:rPr>
-          <w:rFonts w:hint="cs"/>
           <w:sz w:val="28"/>
           <w:szCs w:val="28"/>
           <w:rtl/>
@@ -992,7 +979,6 @@
           <w:numId w:val="1"/>
         </w:numPr>
         <w:rPr>
-          <w:rFonts w:hint="cs"/>
           <w:sz w:val="28"/>
           <w:szCs w:val="28"/>
         </w:rPr>
@@ -1037,7 +1023,6 @@
           <w:numId w:val="1"/>
         </w:numPr>
         <w:rPr>
-          <w:rFonts w:hint="cs"/>
           <w:sz w:val="28"/>
           <w:szCs w:val="28"/>
           <w:rtl/>
@@ -1056,7 +1041,6 @@
     <w:p>
       <w:pPr>
         <w:rPr>
-          <w:rFonts w:hint="cs"/>
           <w:sz w:val="28"/>
           <w:szCs w:val="28"/>
           <w:rtl/>
@@ -1094,7 +1078,6 @@
     <w:p>
       <w:pPr>
         <w:rPr>
-          <w:rFonts w:hint="cs"/>
           <w:sz w:val="28"/>
           <w:szCs w:val="28"/>
           <w:rtl/>
@@ -1115,7 +1098,6 @@
     <w:p>
       <w:pPr>
         <w:rPr>
-          <w:rFonts w:hint="cs"/>
           <w:sz w:val="28"/>
           <w:szCs w:val="28"/>
           <w:rtl/>
@@ -1176,7 +1158,6 @@
     <w:p>
       <w:pPr>
         <w:rPr>
-          <w:rFonts w:hint="cs"/>
           <w:sz w:val="28"/>
           <w:szCs w:val="28"/>
           <w:rtl/>
@@ -1386,7 +1367,6 @@
         </w:tabs>
         <w:jc w:val="both"/>
         <w:rPr>
-          <w:rFonts w:hint="cs"/>
           <w:sz w:val="28"/>
           <w:szCs w:val="28"/>
           <w:rtl/>
@@ -1401,22 +1381,31 @@
         </w:tabs>
         <w:jc w:val="both"/>
         <w:rPr>
-          <w:rFonts w:hint="cs"/>
-          <w:sz w:val="28"/>
-          <w:szCs w:val="28"/>
-          <w:rtl/>
-          <w:lang w:bidi="ar-SY"/>
-        </w:rPr>
-      </w:pPr>
-      <w:r>
-        <w:rPr>
-          <w:rFonts w:hint="cs"/>
-          <w:sz w:val="28"/>
-          <w:szCs w:val="28"/>
-          <w:rtl/>
-          <w:lang w:bidi="ar-SY"/>
-        </w:rPr>
-        <w:t>بعد ذلك ننتقل إلى العمل مع التوابع المساعدة التالية:</w:t>
+          <w:sz w:val="28"/>
+          <w:szCs w:val="28"/>
+          <w:rtl/>
+          <w:lang w:bidi="ar-SY"/>
+        </w:rPr>
+      </w:pPr>
+      <w:r>
+        <w:rPr>
+          <w:rFonts w:hint="cs"/>
+          <w:sz w:val="28"/>
+          <w:szCs w:val="28"/>
+          <w:rtl/>
+          <w:lang w:bidi="ar-SY"/>
+        </w:rPr>
+        <w:t>بعد ذلك ننتقل إلى ال</w:t>
+      </w:r>
+      <w:r>
+        <w:rPr>
+          <w:rFonts w:hint="cs"/>
+          <w:sz w:val="28"/>
+          <w:szCs w:val="28"/>
+          <w:rtl/>
+          <w:lang w:bidi="ar-SY"/>
+        </w:rPr>
+        <w:t>عمل مع التوابع المساعدة التالية...</w:t>
       </w:r>
     </w:p>
     <w:p>
@@ -1426,7 +1415,63 @@
         </w:tabs>
         <w:jc w:val="both"/>
         <w:rPr>
-          <w:rFonts w:hint="cs"/>
+          <w:sz w:val="28"/>
+          <w:szCs w:val="28"/>
+          <w:rtl/>
+          <w:lang w:bidi="ar-SY"/>
+        </w:rPr>
+      </w:pPr>
+      <w:r>
+        <w:rPr>
+          <w:rFonts w:hint="cs"/>
+          <w:sz w:val="28"/>
+          <w:szCs w:val="28"/>
+          <w:rtl/>
+          <w:lang w:bidi="ar-SY"/>
+        </w:rPr>
+        <w:t xml:space="preserve">نقوم بإنشاء ملف </w:t>
+      </w:r>
+      <w:proofErr w:type="spellStart"/>
+      <w:r>
+        <w:rPr>
+          <w:sz w:val="28"/>
+          <w:szCs w:val="28"/>
+        </w:rPr>
+        <w:t>LoanEvaluatorHelpersTests.cs</w:t>
+      </w:r>
+      <w:proofErr w:type="spellEnd"/>
+      <w:r>
+        <w:rPr>
+          <w:rFonts w:hint="cs"/>
+          <w:sz w:val="28"/>
+          <w:szCs w:val="28"/>
+          <w:rtl/>
+          <w:lang w:bidi="ar-SY"/>
+        </w:rPr>
+        <w:t xml:space="preserve"> في مشروع الاختبار ونكتب فيه بعض توابع الاختبار منها:</w:t>
+      </w:r>
+    </w:p>
+    <w:p>
+      <w:pPr>
+        <w:tabs>
+          <w:tab w:val="left" w:pos="2668"/>
+        </w:tabs>
+        <w:jc w:val="both"/>
+        <w:rPr>
+          <w:sz w:val="28"/>
+          <w:szCs w:val="28"/>
+          <w:rtl/>
+          <w:lang w:bidi="ar-SY"/>
+        </w:rPr>
+      </w:pPr>
+    </w:p>
+    <w:p>
+      <w:pPr>
+        <w:tabs>
+          <w:tab w:val="left" w:pos="2668"/>
+        </w:tabs>
+        <w:jc w:val="both"/>
+        <w:rPr>
           <w:sz w:val="28"/>
           <w:szCs w:val="28"/>
           <w:rtl/>
@@ -1490,7 +1535,6 @@
         </w:tabs>
         <w:jc w:val="both"/>
         <w:rPr>
-          <w:rFonts w:hint="cs"/>
           <w:sz w:val="28"/>
           <w:szCs w:val="28"/>
           <w:rtl/>
@@ -1505,7 +1549,6 @@
         </w:tabs>
         <w:jc w:val="both"/>
         <w:rPr>
-          <w:rFonts w:hint="cs"/>
           <w:sz w:val="28"/>
           <w:szCs w:val="28"/>
           <w:rtl/>
@@ -1520,7 +1563,6 @@
         </w:tabs>
         <w:jc w:val="both"/>
         <w:rPr>
-          <w:rFonts w:hint="cs"/>
           <w:sz w:val="28"/>
           <w:szCs w:val="28"/>
           <w:rtl/>
@@ -1535,7 +1577,6 @@
         </w:tabs>
         <w:jc w:val="both"/>
         <w:rPr>
-          <w:rFonts w:hint="cs"/>
           <w:sz w:val="28"/>
           <w:szCs w:val="28"/>
           <w:rtl/>
@@ -1550,59 +1591,15 @@
         </w:tabs>
         <w:jc w:val="both"/>
         <w:rPr>
-          <w:rFonts w:hint="cs"/>
-          <w:sz w:val="28"/>
-          <w:szCs w:val="28"/>
-          <w:rtl/>
-          <w:lang w:bidi="ar-SY"/>
-        </w:rPr>
-      </w:pPr>
-      <w:r>
-        <w:rPr>
-          <w:rFonts w:hint="cs"/>
-          <w:sz w:val="28"/>
-          <w:szCs w:val="28"/>
-          <w:rtl/>
-          <w:lang w:bidi="ar-SY"/>
-        </w:rPr>
-        <w:lastRenderedPageBreak/>
-        <w:t xml:space="preserve">نقوم بإنشاء ملف </w:t>
-      </w:r>
-      <w:proofErr w:type="spellStart"/>
-      <w:r>
-        <w:rPr>
-          <w:sz w:val="28"/>
-          <w:szCs w:val="28"/>
-        </w:rPr>
-        <w:t>LoanEvaluatorHelpersTests.cs</w:t>
-      </w:r>
-      <w:proofErr w:type="spellEnd"/>
-      <w:r>
-        <w:rPr>
-          <w:rFonts w:hint="cs"/>
-          <w:sz w:val="28"/>
-          <w:szCs w:val="28"/>
-          <w:rtl/>
-          <w:lang w:bidi="ar-SY"/>
-        </w:rPr>
-        <w:t xml:space="preserve"> في مشروع الاختبار ونكتب فيه بعض توابع الاختبار منها:</w:t>
-      </w:r>
-    </w:p>
-    <w:p>
-      <w:pPr>
-        <w:tabs>
-          <w:tab w:val="left" w:pos="2668"/>
-        </w:tabs>
-        <w:rPr>
-          <w:rFonts w:hint="cs"/>
-          <w:sz w:val="28"/>
-          <w:szCs w:val="28"/>
-          <w:rtl/>
-          <w:lang w:bidi="ar-SY"/>
-        </w:rPr>
-      </w:pPr>
-      <w:r>
-        <w:rPr>
+          <w:sz w:val="28"/>
+          <w:szCs w:val="28"/>
+          <w:rtl/>
+          <w:lang w:bidi="ar-SY"/>
+        </w:rPr>
+      </w:pPr>
+      <w:r>
+        <w:rPr>
+          <w:rFonts w:hint="cs"/>
           <w:noProof/>
           <w:sz w:val="28"/>
           <w:szCs w:val="28"/>
@@ -1610,9 +1607,9 @@
         </w:rPr>
         <w:drawing>
           <wp:inline distT="0" distB="0" distL="0" distR="0">
-            <wp:extent cx="5274310" cy="4501515"/>
-            <wp:effectExtent l="0" t="0" r="2540" b="0"/>
-            <wp:docPr id="32" name="صورة 32"/>
+            <wp:extent cx="5274310" cy="2186940"/>
+            <wp:effectExtent l="0" t="0" r="2540" b="3810"/>
+            <wp:docPr id="1" name="صورة 1"/>
             <wp:cNvGraphicFramePr>
               <a:graphicFrameLocks xmlns:a="http://schemas.openxmlformats.org/drawingml/2006/main" noChangeAspect="1"/>
             </wp:cNvGraphicFramePr>
@@ -1620,7 +1617,7 @@
               <a:graphicData uri="http://schemas.openxmlformats.org/drawingml/2006/picture">
                 <pic:pic xmlns:pic="http://schemas.openxmlformats.org/drawingml/2006/picture">
                   <pic:nvPicPr>
-                    <pic:cNvPr id="0" name="12.png"/>
+                    <pic:cNvPr id="0" name="1.png"/>
                     <pic:cNvPicPr/>
                   </pic:nvPicPr>
                   <pic:blipFill>
@@ -1638,7 +1635,7 @@
                   <pic:spPr>
                     <a:xfrm>
                       <a:off x="0" y="0"/>
-                      <a:ext cx="5274310" cy="4501515"/>
+                      <a:ext cx="5274310" cy="2186940"/>
                     </a:xfrm>
                     <a:prstGeom prst="rect">
                       <a:avLst/>
@@ -1650,145 +1647,92 @@
           </wp:inline>
         </w:drawing>
       </w:r>
-      <w:r>
-        <w:rPr>
-          <w:sz w:val="28"/>
-          <w:szCs w:val="28"/>
-          <w:rtl/>
-          <w:lang w:bidi="ar-SY"/>
-        </w:rPr>
-        <w:tab/>
-      </w:r>
     </w:p>
     <w:p>
       <w:pPr>
         <w:tabs>
           <w:tab w:val="left" w:pos="2668"/>
         </w:tabs>
-        <w:rPr>
-          <w:rFonts w:hint="cs"/>
-          <w:sz w:val="28"/>
-          <w:szCs w:val="28"/>
-          <w:rtl/>
-        </w:rPr>
-      </w:pPr>
-      <w:r>
-        <w:rPr>
-          <w:rFonts w:hint="cs"/>
-          <w:sz w:val="28"/>
-          <w:szCs w:val="28"/>
-          <w:rtl/>
-          <w:lang w:bidi="ar-SY"/>
-        </w:rPr>
-        <w:t xml:space="preserve">حيث يوجد تابعين لتقييم كل من  التابع </w:t>
-      </w:r>
-      <w:r>
-        <w:rPr>
-          <w:sz w:val="28"/>
-          <w:szCs w:val="28"/>
-        </w:rPr>
-        <w:t xml:space="preserve"> </w:t>
-      </w:r>
-      <w:proofErr w:type="spellStart"/>
-      <w:r>
-        <w:rPr>
-          <w:sz w:val="28"/>
-          <w:szCs w:val="28"/>
-        </w:rPr>
-        <w:t>EvaluateEmploye</w:t>
-      </w:r>
-      <w:proofErr w:type="spellEnd"/>
-      <w:r>
-        <w:rPr>
-          <w:rFonts w:hint="cs"/>
-          <w:sz w:val="28"/>
-          <w:szCs w:val="28"/>
-          <w:rtl/>
-          <w:lang w:bidi="ar-SY"/>
-        </w:rPr>
-        <w:t xml:space="preserve"> والتابع </w:t>
-      </w:r>
-      <w:proofErr w:type="spellStart"/>
-      <w:r>
-        <w:rPr>
-          <w:sz w:val="28"/>
-          <w:szCs w:val="28"/>
-        </w:rPr>
-        <w:t>EvaluateUnEmploye</w:t>
-      </w:r>
-      <w:proofErr w:type="spellEnd"/>
-      <w:r>
-        <w:rPr>
-          <w:rFonts w:hint="cs"/>
-          <w:sz w:val="28"/>
-          <w:szCs w:val="28"/>
-          <w:rtl/>
-        </w:rPr>
-        <w:t xml:space="preserve"> ببعض الحالات.</w:t>
-      </w:r>
-    </w:p>
-    <w:p>
-      <w:pPr>
-        <w:tabs>
-          <w:tab w:val="left" w:pos="2668"/>
-        </w:tabs>
-        <w:rPr>
-          <w:rFonts w:hint="cs"/>
-          <w:sz w:val="28"/>
-          <w:szCs w:val="28"/>
-          <w:rtl/>
-          <w:lang w:bidi="ar-SY"/>
-        </w:rPr>
-      </w:pPr>
-      <w:r>
-        <w:rPr>
-          <w:rFonts w:hint="cs"/>
-          <w:sz w:val="28"/>
-          <w:szCs w:val="28"/>
-          <w:rtl/>
-        </w:rPr>
-        <w:t xml:space="preserve">الان لو قمنا بتنفيذ </w:t>
-      </w:r>
-      <w:proofErr w:type="spellStart"/>
-      <w:r>
-        <w:rPr>
-          <w:sz w:val="28"/>
-          <w:szCs w:val="28"/>
-        </w:rPr>
-        <w:t>dotnet</w:t>
-      </w:r>
-      <w:proofErr w:type="spellEnd"/>
-      <w:r>
-        <w:rPr>
-          <w:sz w:val="28"/>
-          <w:szCs w:val="28"/>
-        </w:rPr>
-        <w:t xml:space="preserve"> test</w:t>
-      </w:r>
-      <w:r>
-        <w:rPr>
-          <w:rFonts w:hint="cs"/>
-          <w:sz w:val="28"/>
-          <w:szCs w:val="28"/>
-          <w:rtl/>
-          <w:lang w:bidi="ar-SY"/>
-        </w:rPr>
-        <w:t xml:space="preserve"> سنحصل على النتيجة وهي نجاح جميع حالات الاختبار:</w:t>
-      </w:r>
-    </w:p>
-    <w:p>
-      <w:pPr>
-        <w:tabs>
-          <w:tab w:val="left" w:pos="2668"/>
-        </w:tabs>
-        <w:rPr>
-          <w:rFonts w:hint="cs"/>
-          <w:sz w:val="28"/>
-          <w:szCs w:val="28"/>
-          <w:rtl/>
-          <w:lang w:bidi="ar-SY"/>
-        </w:rPr>
-      </w:pPr>
+        <w:jc w:val="both"/>
+        <w:rPr>
+          <w:sz w:val="28"/>
+          <w:szCs w:val="28"/>
+          <w:rtl/>
+          <w:lang w:bidi="ar-SY"/>
+        </w:rPr>
+      </w:pPr>
+      <w:r>
+        <w:rPr>
+          <w:noProof/>
+          <w:sz w:val="28"/>
+          <w:szCs w:val="28"/>
+        </w:rPr>
+        <mc:AlternateContent>
+          <mc:Choice Requires="wps">
+            <w:drawing>
+              <wp:anchor distT="0" distB="0" distL="114300" distR="114300" simplePos="0" relativeHeight="251661312" behindDoc="0" locked="0" layoutInCell="1" allowOverlap="1">
+                <wp:simplePos x="0" y="0"/>
+                <wp:positionH relativeFrom="column">
+                  <wp:posOffset>3834442</wp:posOffset>
+                </wp:positionH>
+                <wp:positionV relativeFrom="paragraph">
+                  <wp:posOffset>1887340</wp:posOffset>
+                </wp:positionV>
+                <wp:extent cx="1035169" cy="301924"/>
+                <wp:effectExtent l="38100" t="0" r="12700" b="79375"/>
+                <wp:wrapNone/>
+                <wp:docPr id="3" name="رابط كسهم مستقيم 3"/>
+                <wp:cNvGraphicFramePr/>
+                <a:graphic xmlns:a="http://schemas.openxmlformats.org/drawingml/2006/main">
+                  <a:graphicData uri="http://schemas.microsoft.com/office/word/2010/wordprocessingShape">
+                    <wps:wsp>
+                      <wps:cNvCnPr/>
+                      <wps:spPr>
+                        <a:xfrm flipH="1">
+                          <a:off x="0" y="0"/>
+                          <a:ext cx="1035169" cy="301924"/>
+                        </a:xfrm>
+                        <a:prstGeom prst="straightConnector1">
+                          <a:avLst/>
+                        </a:prstGeom>
+                        <a:ln>
+                          <a:tailEnd type="arrow"/>
+                        </a:ln>
+                      </wps:spPr>
+                      <wps:style>
+                        <a:lnRef idx="1">
+                          <a:schemeClr val="accent2"/>
+                        </a:lnRef>
+                        <a:fillRef idx="0">
+                          <a:schemeClr val="accent2"/>
+                        </a:fillRef>
+                        <a:effectRef idx="0">
+                          <a:schemeClr val="accent2"/>
+                        </a:effectRef>
+                        <a:fontRef idx="minor">
+                          <a:schemeClr val="tx1"/>
+                        </a:fontRef>
+                      </wps:style>
+                      <wps:bodyPr/>
+                    </wps:wsp>
+                  </a:graphicData>
+                </a:graphic>
+              </wp:anchor>
+            </w:drawing>
+          </mc:Choice>
+          <mc:Fallback>
+            <w:pict>
+              <v:shapetype id="_x0000_t32" coordsize="21600,21600" o:spt="32" o:oned="t" path="m,l21600,21600e" filled="f">
+                <v:path arrowok="t" fillok="f" o:connecttype="none"/>
+                <o:lock v:ext="edit" shapetype="t"/>
+              </v:shapetype>
+              <v:shape id="رابط كسهم مستقيم 3" o:spid="_x0000_s1026" type="#_x0000_t32" style="position:absolute;left:0;text-align:left;margin-left:301.9pt;margin-top:148.6pt;width:81.5pt;height:23.75pt;flip:x;z-index:251661312;visibility:visible;mso-wrap-style:square;mso-wrap-distance-left:9pt;mso-wrap-distance-top:0;mso-wrap-distance-right:9pt;mso-wrap-distance-bottom:0;mso-position-horizontal:absolute;mso-position-horizontal-relative:text;mso-position-vertical:absolute;mso-position-vertical-relative:text" o:gfxdata="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" strokecolor="#bc4542 [3045]">
+                <v:stroke endarrow="open"/>
+              </v:shape>
+            </w:pict>
+          </mc:Fallback>
+        </mc:AlternateContent>
+      </w:r>
       <w:r>
         <w:rPr>
           <w:noProof/>
@@ -1797,9 +1741,9 @@
         </w:rPr>
         <w:drawing>
           <wp:inline distT="0" distB="0" distL="0" distR="0">
-            <wp:extent cx="5274310" cy="1798320"/>
-            <wp:effectExtent l="0" t="0" r="2540" b="0"/>
-            <wp:docPr id="33" name="صورة 33"/>
+            <wp:extent cx="5348377" cy="2389517"/>
+            <wp:effectExtent l="0" t="0" r="5080" b="0"/>
+            <wp:docPr id="2" name="صورة 2"/>
             <wp:cNvGraphicFramePr>
               <a:graphicFrameLocks xmlns:a="http://schemas.openxmlformats.org/drawingml/2006/main" noChangeAspect="1"/>
             </wp:cNvGraphicFramePr>
@@ -1807,7 +1751,7 @@
               <a:graphicData uri="http://schemas.openxmlformats.org/drawingml/2006/picture">
                 <pic:pic xmlns:pic="http://schemas.openxmlformats.org/drawingml/2006/picture">
                   <pic:nvPicPr>
-                    <pic:cNvPr id="0" name="b.png"/>
+                    <pic:cNvPr id="0" name="A.PNG"/>
                     <pic:cNvPicPr/>
                   </pic:nvPicPr>
                   <pic:blipFill>
@@ -1825,7 +1769,7 @@
                   <pic:spPr>
                     <a:xfrm>
                       <a:off x="0" y="0"/>
-                      <a:ext cx="5274310" cy="1798320"/>
+                      <a:ext cx="5343255" cy="2387229"/>
                     </a:xfrm>
                     <a:prstGeom prst="rect">
                       <a:avLst/>
@@ -1837,8 +1781,777 @@
           </wp:inline>
         </w:drawing>
       </w:r>
-      <w:bookmarkStart w:id="0" w:name="_GoBack"/>
-      <w:bookmarkEnd w:id="0"/>
+    </w:p>
+    <w:p>
+      <w:pPr>
+        <w:tabs>
+          <w:tab w:val="left" w:pos="2668"/>
+        </w:tabs>
+        <w:jc w:val="both"/>
+        <w:rPr>
+          <w:sz w:val="28"/>
+          <w:szCs w:val="28"/>
+          <w:rtl/>
+          <w:lang w:bidi="ar-SY"/>
+        </w:rPr>
+      </w:pPr>
+      <w:r>
+        <w:rPr>
+          <w:rFonts w:hint="cs"/>
+          <w:sz w:val="28"/>
+          <w:szCs w:val="28"/>
+          <w:rtl/>
+          <w:lang w:bidi="ar-SY"/>
+        </w:rPr>
+        <w:t>نلاحظ أن في التابع المساعد الأول</w:t>
+      </w:r>
+      <w:r>
+        <w:rPr>
+          <w:rFonts w:hint="cs"/>
+          <w:sz w:val="28"/>
+          <w:szCs w:val="28"/>
+          <w:rtl/>
+          <w:lang w:bidi="ar-SY"/>
+        </w:rPr>
+        <w:t xml:space="preserve"> </w:t>
+      </w:r>
+      <w:proofErr w:type="spellStart"/>
+      <w:r>
+        <w:rPr>
+          <w:sz w:val="28"/>
+          <w:szCs w:val="28"/>
+        </w:rPr>
+        <w:t>EvaluateEmploye</w:t>
+      </w:r>
+      <w:proofErr w:type="spellEnd"/>
+      <w:r>
+        <w:rPr>
+          <w:rFonts w:hint="cs"/>
+          <w:sz w:val="28"/>
+          <w:szCs w:val="28"/>
+          <w:rtl/>
+          <w:lang w:bidi="ar-SY"/>
+        </w:rPr>
+        <w:t xml:space="preserve"> قيمة </w:t>
+      </w:r>
+      <w:r>
+        <w:rPr>
+          <w:sz w:val="28"/>
+          <w:szCs w:val="28"/>
+        </w:rPr>
+        <w:t>CC = 6</w:t>
+      </w:r>
+      <w:r>
+        <w:rPr>
+          <w:rFonts w:hint="cs"/>
+          <w:sz w:val="28"/>
+          <w:szCs w:val="28"/>
+          <w:rtl/>
+          <w:lang w:bidi="ar-SY"/>
+        </w:rPr>
+        <w:t xml:space="preserve"> وبالتالي نحتاج على الأقل </w:t>
+      </w:r>
+      <w:r>
+        <w:rPr>
+          <w:sz w:val="28"/>
+          <w:szCs w:val="28"/>
+        </w:rPr>
+        <w:t>6</w:t>
+      </w:r>
+      <w:r>
+        <w:rPr>
+          <w:rFonts w:hint="cs"/>
+          <w:sz w:val="28"/>
+          <w:szCs w:val="28"/>
+          <w:rtl/>
+          <w:lang w:bidi="ar-SY"/>
+        </w:rPr>
+        <w:t xml:space="preserve"> توابع اختبار وهي:</w:t>
+      </w:r>
+    </w:p>
+    <w:p>
+      <w:pPr>
+        <w:tabs>
+          <w:tab w:val="left" w:pos="2668"/>
+        </w:tabs>
+        <w:jc w:val="both"/>
+        <w:rPr>
+          <w:sz w:val="28"/>
+          <w:szCs w:val="28"/>
+          <w:rtl/>
+          <w:lang w:bidi="ar-SY"/>
+        </w:rPr>
+      </w:pPr>
+      <w:r>
+        <w:rPr>
+          <w:rFonts w:hint="cs"/>
+          <w:noProof/>
+          <w:sz w:val="28"/>
+          <w:szCs w:val="28"/>
+          <w:rtl/>
+        </w:rPr>
+        <w:drawing>
+          <wp:inline distT="0" distB="0" distL="0" distR="0">
+            <wp:extent cx="5267098" cy="2527539"/>
+            <wp:effectExtent l="0" t="0" r="0" b="6350"/>
+            <wp:docPr id="4" name="صورة 4"/>
+            <wp:cNvGraphicFramePr>
+              <a:graphicFrameLocks xmlns:a="http://schemas.openxmlformats.org/drawingml/2006/main" noChangeAspect="1"/>
+            </wp:cNvGraphicFramePr>
+            <a:graphic xmlns:a="http://schemas.openxmlformats.org/drawingml/2006/main">
+              <a:graphicData uri="http://schemas.openxmlformats.org/drawingml/2006/picture">
+                <pic:pic xmlns:pic="http://schemas.openxmlformats.org/drawingml/2006/picture">
+                  <pic:nvPicPr>
+                    <pic:cNvPr id="0" name="22.png.jpg"/>
+                    <pic:cNvPicPr/>
+                  </pic:nvPicPr>
+                  <pic:blipFill>
+                    <a:blip r:embed="rId21">
+                      <a:extLst>
+                        <a:ext uri="{28A0092B-C50C-407E-A947-70E740481C1C}">
+                          <a14:useLocalDpi xmlns:a14="http://schemas.microsoft.com/office/drawing/2010/main" val="0"/>
+                        </a:ext>
+                      </a:extLst>
+                    </a:blip>
+                    <a:stretch>
+                      <a:fillRect/>
+                    </a:stretch>
+                  </pic:blipFill>
+                  <pic:spPr>
+                    <a:xfrm>
+                      <a:off x="0" y="0"/>
+                      <a:ext cx="5274310" cy="2531000"/>
+                    </a:xfrm>
+                    <a:prstGeom prst="rect">
+                      <a:avLst/>
+                    </a:prstGeom>
+                  </pic:spPr>
+                </pic:pic>
+              </a:graphicData>
+            </a:graphic>
+          </wp:inline>
+        </w:drawing>
+      </w:r>
+    </w:p>
+    <w:p>
+      <w:pPr>
+        <w:tabs>
+          <w:tab w:val="left" w:pos="2668"/>
+        </w:tabs>
+        <w:jc w:val="both"/>
+        <w:rPr>
+          <w:sz w:val="28"/>
+          <w:szCs w:val="28"/>
+          <w:rtl/>
+          <w:lang w:bidi="ar-SY"/>
+        </w:rPr>
+      </w:pPr>
+      <w:r>
+        <w:rPr>
+          <w:rFonts w:hint="cs"/>
+          <w:noProof/>
+          <w:sz w:val="28"/>
+          <w:szCs w:val="28"/>
+          <w:rtl/>
+        </w:rPr>
+        <w:lastRenderedPageBreak/>
+        <w:drawing>
+          <wp:inline distT="0" distB="0" distL="0" distR="0">
+            <wp:extent cx="5274310" cy="2743835"/>
+            <wp:effectExtent l="0" t="0" r="2540" b="0"/>
+            <wp:docPr id="5" name="صورة 5"/>
+            <wp:cNvGraphicFramePr>
+              <a:graphicFrameLocks xmlns:a="http://schemas.openxmlformats.org/drawingml/2006/main" noChangeAspect="1"/>
+            </wp:cNvGraphicFramePr>
+            <a:graphic xmlns:a="http://schemas.openxmlformats.org/drawingml/2006/main">
+              <a:graphicData uri="http://schemas.openxmlformats.org/drawingml/2006/picture">
+                <pic:pic xmlns:pic="http://schemas.openxmlformats.org/drawingml/2006/picture">
+                  <pic:nvPicPr>
+                    <pic:cNvPr id="0" name="222.png.jpg"/>
+                    <pic:cNvPicPr/>
+                  </pic:nvPicPr>
+                  <pic:blipFill>
+                    <a:blip r:embed="rId22">
+                      <a:extLst>
+                        <a:ext uri="{28A0092B-C50C-407E-A947-70E740481C1C}">
+                          <a14:useLocalDpi xmlns:a14="http://schemas.microsoft.com/office/drawing/2010/main" val="0"/>
+                        </a:ext>
+                      </a:extLst>
+                    </a:blip>
+                    <a:stretch>
+                      <a:fillRect/>
+                    </a:stretch>
+                  </pic:blipFill>
+                  <pic:spPr>
+                    <a:xfrm>
+                      <a:off x="0" y="0"/>
+                      <a:ext cx="5274310" cy="2743835"/>
+                    </a:xfrm>
+                    <a:prstGeom prst="rect">
+                      <a:avLst/>
+                    </a:prstGeom>
+                  </pic:spPr>
+                </pic:pic>
+              </a:graphicData>
+            </a:graphic>
+          </wp:inline>
+        </w:drawing>
+      </w:r>
+    </w:p>
+    <w:p>
+      <w:pPr>
+        <w:tabs>
+          <w:tab w:val="left" w:pos="2668"/>
+        </w:tabs>
+        <w:jc w:val="both"/>
+        <w:rPr>
+          <w:sz w:val="28"/>
+          <w:szCs w:val="28"/>
+          <w:lang w:bidi="ar-SY"/>
+        </w:rPr>
+      </w:pPr>
+      <w:r>
+        <w:rPr>
+          <w:rFonts w:hint="cs"/>
+          <w:sz w:val="28"/>
+          <w:szCs w:val="28"/>
+          <w:rtl/>
+          <w:lang w:bidi="ar-SY"/>
+        </w:rPr>
+        <w:t xml:space="preserve">أما في التابع المساعد الثاني </w:t>
+      </w:r>
+      <w:proofErr w:type="spellStart"/>
+      <w:r>
+        <w:rPr>
+          <w:sz w:val="28"/>
+          <w:szCs w:val="28"/>
+        </w:rPr>
+        <w:t>Evaluate</w:t>
+      </w:r>
+      <w:r>
+        <w:rPr>
+          <w:sz w:val="28"/>
+          <w:szCs w:val="28"/>
+        </w:rPr>
+        <w:t>Un</w:t>
+      </w:r>
+      <w:r>
+        <w:rPr>
+          <w:sz w:val="28"/>
+          <w:szCs w:val="28"/>
+        </w:rPr>
+        <w:t>Employe</w:t>
+      </w:r>
+      <w:proofErr w:type="spellEnd"/>
+      <w:r>
+        <w:rPr>
+          <w:rFonts w:hint="cs"/>
+          <w:sz w:val="28"/>
+          <w:szCs w:val="28"/>
+          <w:rtl/>
+          <w:lang w:bidi="ar-SY"/>
+        </w:rPr>
+        <w:t>:</w:t>
+      </w:r>
+    </w:p>
+    <w:p>
+      <w:pPr>
+        <w:tabs>
+          <w:tab w:val="left" w:pos="2668"/>
+        </w:tabs>
+        <w:jc w:val="both"/>
+        <w:rPr>
+          <w:sz w:val="28"/>
+          <w:szCs w:val="28"/>
+          <w:rtl/>
+          <w:lang w:bidi="ar-SY"/>
+        </w:rPr>
+      </w:pPr>
+      <w:r>
+        <w:rPr>
+          <w:noProof/>
+          <w:sz w:val="28"/>
+          <w:szCs w:val="28"/>
+        </w:rPr>
+        <w:drawing>
+          <wp:inline distT="0" distB="0" distL="0" distR="0">
+            <wp:extent cx="5274310" cy="1474470"/>
+            <wp:effectExtent l="0" t="0" r="2540" b="0"/>
+            <wp:docPr id="6" name="صورة 6"/>
+            <wp:cNvGraphicFramePr>
+              <a:graphicFrameLocks xmlns:a="http://schemas.openxmlformats.org/drawingml/2006/main" noChangeAspect="1"/>
+            </wp:cNvGraphicFramePr>
+            <a:graphic xmlns:a="http://schemas.openxmlformats.org/drawingml/2006/main">
+              <a:graphicData uri="http://schemas.openxmlformats.org/drawingml/2006/picture">
+                <pic:pic xmlns:pic="http://schemas.openxmlformats.org/drawingml/2006/picture">
+                  <pic:nvPicPr>
+                    <pic:cNvPr id="0" name="1 (1).png"/>
+                    <pic:cNvPicPr/>
+                  </pic:nvPicPr>
+                  <pic:blipFill>
+                    <a:blip r:embed="rId23">
+                      <a:extLst>
+                        <a:ext uri="{28A0092B-C50C-407E-A947-70E740481C1C}">
+                          <a14:useLocalDpi xmlns:a14="http://schemas.microsoft.com/office/drawing/2010/main" val="0"/>
+                        </a:ext>
+                      </a:extLst>
+                    </a:blip>
+                    <a:stretch>
+                      <a:fillRect/>
+                    </a:stretch>
+                  </pic:blipFill>
+                  <pic:spPr>
+                    <a:xfrm>
+                      <a:off x="0" y="0"/>
+                      <a:ext cx="5274310" cy="1474470"/>
+                    </a:xfrm>
+                    <a:prstGeom prst="rect">
+                      <a:avLst/>
+                    </a:prstGeom>
+                  </pic:spPr>
+                </pic:pic>
+              </a:graphicData>
+            </a:graphic>
+          </wp:inline>
+        </w:drawing>
+      </w:r>
+    </w:p>
+    <w:p>
+      <w:pPr>
+        <w:tabs>
+          <w:tab w:val="left" w:pos="2668"/>
+        </w:tabs>
+        <w:jc w:val="both"/>
+        <w:rPr>
+          <w:sz w:val="28"/>
+          <w:szCs w:val="28"/>
+          <w:rtl/>
+          <w:lang w:bidi="ar-SY"/>
+        </w:rPr>
+      </w:pPr>
+      <w:r>
+        <w:rPr>
+          <w:noProof/>
+          <w:sz w:val="28"/>
+          <w:szCs w:val="28"/>
+        </w:rPr>
+        <mc:AlternateContent>
+          <mc:Choice Requires="wps">
+            <w:drawing>
+              <wp:anchor distT="0" distB="0" distL="114300" distR="114300" simplePos="0" relativeHeight="251662336" behindDoc="0" locked="0" layoutInCell="1" allowOverlap="1">
+                <wp:simplePos x="0" y="0"/>
+                <wp:positionH relativeFrom="column">
+                  <wp:posOffset>3791309</wp:posOffset>
+                </wp:positionH>
+                <wp:positionV relativeFrom="paragraph">
+                  <wp:posOffset>2508262</wp:posOffset>
+                </wp:positionV>
+                <wp:extent cx="992038" cy="163902"/>
+                <wp:effectExtent l="38100" t="76200" r="17780" b="26670"/>
+                <wp:wrapNone/>
+                <wp:docPr id="8" name="رابط كسهم مستقيم 8"/>
+                <wp:cNvGraphicFramePr/>
+                <a:graphic xmlns:a="http://schemas.openxmlformats.org/drawingml/2006/main">
+                  <a:graphicData uri="http://schemas.microsoft.com/office/word/2010/wordprocessingShape">
+                    <wps:wsp>
+                      <wps:cNvCnPr/>
+                      <wps:spPr>
+                        <a:xfrm flipH="1" flipV="1">
+                          <a:off x="0" y="0"/>
+                          <a:ext cx="992038" cy="163902"/>
+                        </a:xfrm>
+                        <a:prstGeom prst="straightConnector1">
+                          <a:avLst/>
+                        </a:prstGeom>
+                        <a:ln>
+                          <a:tailEnd type="arrow"/>
+                        </a:ln>
+                      </wps:spPr>
+                      <wps:style>
+                        <a:lnRef idx="1">
+                          <a:schemeClr val="accent2"/>
+                        </a:lnRef>
+                        <a:fillRef idx="0">
+                          <a:schemeClr val="accent2"/>
+                        </a:fillRef>
+                        <a:effectRef idx="0">
+                          <a:schemeClr val="accent2"/>
+                        </a:effectRef>
+                        <a:fontRef idx="minor">
+                          <a:schemeClr val="tx1"/>
+                        </a:fontRef>
+                      </wps:style>
+                      <wps:bodyPr/>
+                    </wps:wsp>
+                  </a:graphicData>
+                </a:graphic>
+              </wp:anchor>
+            </w:drawing>
+          </mc:Choice>
+          <mc:Fallback>
+            <w:pict>
+              <v:shape id="رابط كسهم مستقيم 8" o:spid="_x0000_s1026" type="#_x0000_t32" style="position:absolute;left:0;text-align:left;margin-left:298.55pt;margin-top:197.5pt;width:78.1pt;height:12.9pt;flip:x y;z-index:251662336;visibility:visible;mso-wrap-style:square;mso-wrap-distance-left:9pt;mso-wrap-distance-top:0;mso-wrap-distance-right:9pt;mso-wrap-distance-bottom:0;mso-position-horizontal:absolute;mso-position-horizontal-relative:text;mso-position-vertical:absolute;mso-position-vertical-relative:text" o:gfxdata="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" strokecolor="#bc4542 [3045]">
+                <v:stroke endarrow="open"/>
+              </v:shape>
+            </w:pict>
+          </mc:Fallback>
+        </mc:AlternateContent>
+      </w:r>
+      <w:r>
+        <w:rPr>
+          <w:noProof/>
+          <w:sz w:val="28"/>
+          <w:szCs w:val="28"/>
+        </w:rPr>
+        <w:drawing>
+          <wp:inline distT="0" distB="0" distL="0" distR="0">
+            <wp:extent cx="5274310" cy="3419475"/>
+            <wp:effectExtent l="0" t="0" r="2540" b="9525"/>
+            <wp:docPr id="7" name="صورة 7"/>
+            <wp:cNvGraphicFramePr>
+              <a:graphicFrameLocks xmlns:a="http://schemas.openxmlformats.org/drawingml/2006/main" noChangeAspect="1"/>
+            </wp:cNvGraphicFramePr>
+            <a:graphic xmlns:a="http://schemas.openxmlformats.org/drawingml/2006/main">
+              <a:graphicData uri="http://schemas.openxmlformats.org/drawingml/2006/picture">
+                <pic:pic xmlns:pic="http://schemas.openxmlformats.org/drawingml/2006/picture">
+                  <pic:nvPicPr>
+                    <pic:cNvPr id="0" name="A.PNG"/>
+                    <pic:cNvPicPr/>
+                  </pic:nvPicPr>
+                  <pic:blipFill>
+                    <a:blip r:embed="rId20">
+                      <a:extLst>
+                        <a:ext uri="{28A0092B-C50C-407E-A947-70E740481C1C}">
+                          <a14:useLocalDpi xmlns:a14="http://schemas.microsoft.com/office/drawing/2010/main" val="0"/>
+                        </a:ext>
+                      </a:extLst>
+                    </a:blip>
+                    <a:stretch>
+                      <a:fillRect/>
+                    </a:stretch>
+                  </pic:blipFill>
+                  <pic:spPr>
+                    <a:xfrm>
+                      <a:off x="0" y="0"/>
+                      <a:ext cx="5274310" cy="3419475"/>
+                    </a:xfrm>
+                    <a:prstGeom prst="rect">
+                      <a:avLst/>
+                    </a:prstGeom>
+                  </pic:spPr>
+                </pic:pic>
+              </a:graphicData>
+            </a:graphic>
+          </wp:inline>
+        </w:drawing>
+      </w:r>
+    </w:p>
+    <w:p>
+      <w:pPr>
+        <w:tabs>
+          <w:tab w:val="left" w:pos="2668"/>
+        </w:tabs>
+        <w:jc w:val="both"/>
+        <w:rPr>
+          <w:sz w:val="28"/>
+          <w:szCs w:val="28"/>
+          <w:rtl/>
+          <w:lang w:bidi="ar-SY"/>
+        </w:rPr>
+      </w:pPr>
+      <w:r>
+        <w:rPr>
+          <w:rFonts w:hint="cs"/>
+          <w:sz w:val="28"/>
+          <w:szCs w:val="28"/>
+          <w:rtl/>
+          <w:lang w:bidi="ar-SY"/>
+        </w:rPr>
+        <w:t xml:space="preserve">قيمة </w:t>
+      </w:r>
+      <w:r>
+        <w:rPr>
+          <w:sz w:val="28"/>
+          <w:szCs w:val="28"/>
+        </w:rPr>
+        <w:t>CC = 6</w:t>
+      </w:r>
+      <w:r>
+        <w:rPr>
+          <w:rFonts w:hint="cs"/>
+          <w:sz w:val="28"/>
+          <w:szCs w:val="28"/>
+          <w:rtl/>
+          <w:lang w:bidi="ar-SY"/>
+        </w:rPr>
+        <w:t xml:space="preserve"> لذلك أيضا يوجد </w:t>
+      </w:r>
+      <w:r>
+        <w:rPr>
+          <w:sz w:val="28"/>
+          <w:szCs w:val="28"/>
+        </w:rPr>
+        <w:t xml:space="preserve">6 </w:t>
+      </w:r>
+      <w:r>
+        <w:rPr>
+          <w:rFonts w:hint="cs"/>
+          <w:sz w:val="28"/>
+          <w:szCs w:val="28"/>
+          <w:rtl/>
+          <w:lang w:bidi="ar-SY"/>
+        </w:rPr>
+        <w:t xml:space="preserve"> حالات اختبار على الأقل وهي:</w:t>
+      </w:r>
+    </w:p>
+    <w:p>
+      <w:pPr>
+        <w:tabs>
+          <w:tab w:val="left" w:pos="2668"/>
+        </w:tabs>
+        <w:jc w:val="both"/>
+        <w:rPr>
+          <w:sz w:val="28"/>
+          <w:szCs w:val="28"/>
+          <w:rtl/>
+          <w:lang w:bidi="ar-SY"/>
+        </w:rPr>
+      </w:pPr>
+      <w:r>
+        <w:rPr>
+          <w:noProof/>
+          <w:sz w:val="28"/>
+          <w:szCs w:val="28"/>
+        </w:rPr>
+        <w:lastRenderedPageBreak/>
+        <w:drawing>
+          <wp:inline distT="0" distB="0" distL="0" distR="0">
+            <wp:extent cx="5274310" cy="2581910"/>
+            <wp:effectExtent l="0" t="0" r="2540" b="8890"/>
+            <wp:docPr id="9" name="صورة 9"/>
+            <wp:cNvGraphicFramePr>
+              <a:graphicFrameLocks xmlns:a="http://schemas.openxmlformats.org/drawingml/2006/main" noChangeAspect="1"/>
+            </wp:cNvGraphicFramePr>
+            <a:graphic xmlns:a="http://schemas.openxmlformats.org/drawingml/2006/main">
+              <a:graphicData uri="http://schemas.openxmlformats.org/drawingml/2006/picture">
+                <pic:pic xmlns:pic="http://schemas.openxmlformats.org/drawingml/2006/picture">
+                  <pic:nvPicPr>
+                    <pic:cNvPr id="0" name="b.png.jpg"/>
+                    <pic:cNvPicPr/>
+                  </pic:nvPicPr>
+                  <pic:blipFill>
+                    <a:blip r:embed="rId24">
+                      <a:extLst>
+                        <a:ext uri="{28A0092B-C50C-407E-A947-70E740481C1C}">
+                          <a14:useLocalDpi xmlns:a14="http://schemas.microsoft.com/office/drawing/2010/main" val="0"/>
+                        </a:ext>
+                      </a:extLst>
+                    </a:blip>
+                    <a:stretch>
+                      <a:fillRect/>
+                    </a:stretch>
+                  </pic:blipFill>
+                  <pic:spPr>
+                    <a:xfrm>
+                      <a:off x="0" y="0"/>
+                      <a:ext cx="5274310" cy="2581910"/>
+                    </a:xfrm>
+                    <a:prstGeom prst="rect">
+                      <a:avLst/>
+                    </a:prstGeom>
+                  </pic:spPr>
+                </pic:pic>
+              </a:graphicData>
+            </a:graphic>
+          </wp:inline>
+        </w:drawing>
+      </w:r>
+    </w:p>
+    <w:p>
+      <w:pPr>
+        <w:tabs>
+          <w:tab w:val="left" w:pos="2668"/>
+        </w:tabs>
+        <w:jc w:val="both"/>
+        <w:rPr>
+          <w:sz w:val="28"/>
+          <w:szCs w:val="28"/>
+          <w:rtl/>
+          <w:lang w:bidi="ar-SY"/>
+        </w:rPr>
+      </w:pPr>
+      <w:r>
+        <w:rPr>
+          <w:rFonts w:hint="cs"/>
+          <w:noProof/>
+          <w:sz w:val="28"/>
+          <w:szCs w:val="28"/>
+          <w:rtl/>
+        </w:rPr>
+        <w:drawing>
+          <wp:inline distT="0" distB="0" distL="0" distR="0">
+            <wp:extent cx="5274310" cy="2240280"/>
+            <wp:effectExtent l="0" t="0" r="2540" b="7620"/>
+            <wp:docPr id="10" name="صورة 10"/>
+            <wp:cNvGraphicFramePr>
+              <a:graphicFrameLocks xmlns:a="http://schemas.openxmlformats.org/drawingml/2006/main" noChangeAspect="1"/>
+            </wp:cNvGraphicFramePr>
+            <a:graphic xmlns:a="http://schemas.openxmlformats.org/drawingml/2006/main">
+              <a:graphicData uri="http://schemas.openxmlformats.org/drawingml/2006/picture">
+                <pic:pic xmlns:pic="http://schemas.openxmlformats.org/drawingml/2006/picture">
+                  <pic:nvPicPr>
+                    <pic:cNvPr id="0" name="bb.png.jpg"/>
+                    <pic:cNvPicPr/>
+                  </pic:nvPicPr>
+                  <pic:blipFill>
+                    <a:blip r:embed="rId25">
+                      <a:extLst>
+                        <a:ext uri="{28A0092B-C50C-407E-A947-70E740481C1C}">
+                          <a14:useLocalDpi xmlns:a14="http://schemas.microsoft.com/office/drawing/2010/main" val="0"/>
+                        </a:ext>
+                      </a:extLst>
+                    </a:blip>
+                    <a:stretch>
+                      <a:fillRect/>
+                    </a:stretch>
+                  </pic:blipFill>
+                  <pic:spPr>
+                    <a:xfrm>
+                      <a:off x="0" y="0"/>
+                      <a:ext cx="5274310" cy="2240280"/>
+                    </a:xfrm>
+                    <a:prstGeom prst="rect">
+                      <a:avLst/>
+                    </a:prstGeom>
+                  </pic:spPr>
+                </pic:pic>
+              </a:graphicData>
+            </a:graphic>
+          </wp:inline>
+        </w:drawing>
+      </w:r>
+    </w:p>
+    <w:p>
+      <w:pPr>
+        <w:tabs>
+          <w:tab w:val="left" w:pos="2668"/>
+        </w:tabs>
+        <w:rPr>
+          <w:sz w:val="28"/>
+          <w:szCs w:val="28"/>
+          <w:rtl/>
+        </w:rPr>
+      </w:pPr>
+    </w:p>
+    <w:p>
+      <w:pPr>
+        <w:tabs>
+          <w:tab w:val="left" w:pos="2668"/>
+        </w:tabs>
+        <w:rPr>
+          <w:sz w:val="28"/>
+          <w:szCs w:val="28"/>
+          <w:rtl/>
+          <w:lang w:bidi="ar-SY"/>
+        </w:rPr>
+      </w:pPr>
+      <w:r>
+        <w:rPr>
+          <w:rFonts w:hint="cs"/>
+          <w:sz w:val="28"/>
+          <w:szCs w:val="28"/>
+          <w:rtl/>
+        </w:rPr>
+        <w:t xml:space="preserve">الان لو قمنا بتنفيذ </w:t>
+      </w:r>
+      <w:proofErr w:type="spellStart"/>
+      <w:r>
+        <w:rPr>
+          <w:sz w:val="28"/>
+          <w:szCs w:val="28"/>
+        </w:rPr>
+        <w:t>dotnet</w:t>
+      </w:r>
+      <w:proofErr w:type="spellEnd"/>
+      <w:r>
+        <w:rPr>
+          <w:sz w:val="28"/>
+          <w:szCs w:val="28"/>
+        </w:rPr>
+        <w:t xml:space="preserve"> test</w:t>
+      </w:r>
+      <w:r>
+        <w:rPr>
+          <w:rFonts w:hint="cs"/>
+          <w:sz w:val="28"/>
+          <w:szCs w:val="28"/>
+          <w:rtl/>
+          <w:lang w:bidi="ar-SY"/>
+        </w:rPr>
+        <w:t xml:space="preserve"> سنحصل على النتيجة وهي نجاح جميع حالات الاختبار:</w:t>
+      </w:r>
+    </w:p>
+    <w:p>
+      <w:pPr>
+        <w:tabs>
+          <w:tab w:val="left" w:pos="2668"/>
+        </w:tabs>
+        <w:rPr>
+          <w:sz w:val="28"/>
+          <w:szCs w:val="28"/>
+          <w:rtl/>
+          <w:lang w:bidi="ar-SY"/>
+        </w:rPr>
+      </w:pPr>
+      <w:r>
+        <w:rPr>
+          <w:noProof/>
+          <w:sz w:val="28"/>
+          <w:szCs w:val="28"/>
+          <w:rtl/>
+        </w:rPr>
+        <w:drawing>
+          <wp:inline distT="0" distB="0" distL="0" distR="0">
+            <wp:extent cx="5276327" cy="1431984"/>
+            <wp:effectExtent l="0" t="0" r="635" b="0"/>
+            <wp:docPr id="11" name="صورة 11"/>
+            <wp:cNvGraphicFramePr>
+              <a:graphicFrameLocks xmlns:a="http://schemas.openxmlformats.org/drawingml/2006/main" noChangeAspect="1"/>
+            </wp:cNvGraphicFramePr>
+            <a:graphic xmlns:a="http://schemas.openxmlformats.org/drawingml/2006/main">
+              <a:graphicData uri="http://schemas.openxmlformats.org/drawingml/2006/picture">
+                <pic:pic xmlns:pic="http://schemas.openxmlformats.org/drawingml/2006/picture">
+                  <pic:nvPicPr>
+                    <pic:cNvPr id="0" name="e.png.jpg"/>
+                    <pic:cNvPicPr/>
+                  </pic:nvPicPr>
+                  <pic:blipFill>
+                    <a:blip r:embed="rId26">
+                      <a:extLst>
+                        <a:ext uri="{28A0092B-C50C-407E-A947-70E740481C1C}">
+                          <a14:useLocalDpi xmlns:a14="http://schemas.microsoft.com/office/drawing/2010/main" val="0"/>
+                        </a:ext>
+                      </a:extLst>
+                    </a:blip>
+                    <a:stretch>
+                      <a:fillRect/>
+                    </a:stretch>
+                  </pic:blipFill>
+                  <pic:spPr>
+                    <a:xfrm>
+                      <a:off x="0" y="0"/>
+                      <a:ext cx="5274310" cy="1431437"/>
+                    </a:xfrm>
+                    <a:prstGeom prst="rect">
+                      <a:avLst/>
+                    </a:prstGeom>
+                  </pic:spPr>
+                </pic:pic>
+              </a:graphicData>
+            </a:graphic>
+          </wp:inline>
+        </w:drawing>
+      </w:r>
     </w:p>
     <w:sectPr>
       <w:pgSz w:w="11906" w:h="16838"/>

</xml_diff>